<commit_message>
Publish latest build of target html.
</commit_message>
<xml_diff>
--- a/docs/external/figures_dodgeball_template.docx
+++ b/docs/external/figures_dodgeball_template.docx
@@ -723,6 +723,33 @@
         </w:tc>
       </w:tr>
     </w:tbl>
+    <w:p>
+      <w:pPr>
+        <w:rPr>
+          <w:rFonts w:ascii="Times New Roman" w:hAnsi="Times New Roman" w:cs="Times New Roman"/>
+          <w:sz w:val="28"/>
+          <w:szCs w:val="28"/>
+        </w:rPr>
+      </w:pPr>
+    </w:p>
+    <w:p>
+      <w:pPr>
+        <w:rPr>
+          <w:rFonts w:ascii="Times New Roman" w:hAnsi="Times New Roman" w:cs="Times New Roman"/>
+          <w:sz w:val="28"/>
+          <w:szCs w:val="28"/>
+        </w:rPr>
+      </w:pPr>
+    </w:p>
+    <w:p>
+      <w:pPr>
+        <w:rPr>
+          <w:rFonts w:ascii="Times New Roman" w:hAnsi="Times New Roman" w:cs="Times New Roman"/>
+          <w:sz w:val="28"/>
+          <w:szCs w:val="28"/>
+        </w:rPr>
+      </w:pPr>
+    </w:p>
     <w:p>
       <w:pPr>
         <w:rPr>

</xml_diff>